<commit_message>
Actualizacion de Documentacion y Manual de Usuario
</commit_message>
<xml_diff>
--- a/Manual de usuario.docx
+++ b/Manual de usuario.docx
@@ -10,6 +10,7 @@
           <w:docPartUnique/>
         </w:docPartObj>
       </w:sdtPr>
+      <w:sdtEndPr/>
       <w:sdtContent>
         <w:p>
           <w:r>
@@ -628,6 +629,7 @@
                                     <w:dataBinding w:prefixMappings="xmlns:ns0='http://purl.org/dc/elements/1.1/' xmlns:ns1='http://schemas.openxmlformats.org/package/2006/metadata/core-properties' " w:xpath="/ns1:coreProperties[1]/ns0:title[1]" w:storeItemID="{6C3C8BC8-F283-45AE-878A-BAB7291924A1}"/>
                                     <w:text/>
                                   </w:sdtPr>
+                                  <w:sdtEndPr/>
                                   <w:sdtContent>
                                     <w:p>
                                       <w:pPr>
@@ -668,6 +670,7 @@
                                     <w:dataBinding w:prefixMappings="xmlns:ns0='http://purl.org/dc/elements/1.1/' xmlns:ns1='http://schemas.openxmlformats.org/package/2006/metadata/core-properties' " w:xpath="/ns1:coreProperties[1]/ns0:subject[1]" w:storeItemID="{6C3C8BC8-F283-45AE-878A-BAB7291924A1}"/>
                                     <w:text/>
                                   </w:sdtPr>
+                                  <w:sdtEndPr/>
                                   <w:sdtContent>
                                     <w:p>
                                       <w:pPr>
@@ -774,6 +777,7 @@
                               <w:dataBinding w:prefixMappings="xmlns:ns0='http://purl.org/dc/elements/1.1/' xmlns:ns1='http://schemas.openxmlformats.org/package/2006/metadata/core-properties' " w:xpath="/ns1:coreProperties[1]/ns0:title[1]" w:storeItemID="{6C3C8BC8-F283-45AE-878A-BAB7291924A1}"/>
                               <w:text/>
                             </w:sdtPr>
+                            <w:sdtEndPr/>
                             <w:sdtContent>
                               <w:p>
                                 <w:pPr>
@@ -814,6 +818,7 @@
                               <w:dataBinding w:prefixMappings="xmlns:ns0='http://purl.org/dc/elements/1.1/' xmlns:ns1='http://schemas.openxmlformats.org/package/2006/metadata/core-properties' " w:xpath="/ns1:coreProperties[1]/ns0:subject[1]" w:storeItemID="{6C3C8BC8-F283-45AE-878A-BAB7291924A1}"/>
                               <w:text/>
                             </w:sdtPr>
+                            <w:sdtEndPr/>
                             <w:sdtContent>
                               <w:p>
                                 <w:pPr>
@@ -883,10 +888,10 @@
           <w:noProof/>
         </w:rPr>
         <w:drawing>
-          <wp:inline distT="0" distB="0" distL="0" distR="0" wp14:anchorId="7332A218" wp14:editId="5A471FE3">
-            <wp:extent cx="5140411" cy="2014152"/>
-            <wp:effectExtent l="0" t="0" r="3175" b="5715"/>
-            <wp:docPr id="1" name="Picture 1" descr="Analizar Gramatica"/>
+          <wp:inline distT="0" distB="0" distL="0" distR="0" wp14:anchorId="3D1CC342" wp14:editId="74F8ACA5">
+            <wp:extent cx="2844800" cy="3025833"/>
+            <wp:effectExtent l="0" t="0" r="0" b="3175"/>
+            <wp:docPr id="1" name="Picture 1"/>
             <wp:cNvGraphicFramePr>
               <a:graphicFrameLocks xmlns:a="http://schemas.openxmlformats.org/drawingml/2006/main" noChangeAspect="1"/>
             </wp:cNvGraphicFramePr>
@@ -894,36 +899,23 @@
               <a:graphicData uri="http://schemas.openxmlformats.org/drawingml/2006/picture">
                 <pic:pic xmlns:pic="http://schemas.openxmlformats.org/drawingml/2006/picture">
                   <pic:nvPicPr>
-                    <pic:cNvPr id="1" name="3E4189A.tmp"/>
+                    <pic:cNvPr id="1" name=""/>
                     <pic:cNvPicPr/>
                   </pic:nvPicPr>
-                  <pic:blipFill rotWithShape="1">
-                    <a:blip r:embed="rId4">
-                      <a:extLst>
-                        <a:ext uri="{28A0092B-C50C-407E-A947-70E740481C1C}">
-                          <a14:useLocalDpi xmlns:a14="http://schemas.microsoft.com/office/drawing/2010/main" val="0"/>
-                        </a:ext>
-                      </a:extLst>
-                    </a:blip>
-                    <a:srcRect l="1" r="34003" b="37058"/>
-                    <a:stretch/>
+                  <pic:blipFill>
+                    <a:blip r:embed="rId4"/>
+                    <a:stretch>
+                      <a:fillRect/>
+                    </a:stretch>
                   </pic:blipFill>
-                  <pic:spPr bwMode="auto">
+                  <pic:spPr>
                     <a:xfrm>
                       <a:off x="0" y="0"/>
-                      <a:ext cx="5196953" cy="2036307"/>
+                      <a:ext cx="2850193" cy="3031569"/>
                     </a:xfrm>
                     <a:prstGeom prst="rect">
                       <a:avLst/>
                     </a:prstGeom>
-                    <a:ln>
-                      <a:noFill/>
-                    </a:ln>
-                    <a:extLst>
-                      <a:ext uri="{53640926-AAD7-44D8-BBD7-CCE9431645EC}">
-                        <a14:shadowObscured xmlns:a14="http://schemas.microsoft.com/office/drawing/2010/main"/>
-                      </a:ext>
-                    </a:extLst>
                   </pic:spPr>
                 </pic:pic>
               </a:graphicData>
@@ -1015,14 +1007,6 @@
       <w:r>
         <w:br w:type="page"/>
       </w:r>
-    </w:p>
-    <w:p>
-      <w:pPr>
-        <w:rPr>
-          <w:sz w:val="28"/>
-          <w:szCs w:val="28"/>
-        </w:rPr>
-      </w:pPr>
       <w:r>
         <w:rPr>
           <w:sz w:val="28"/>
@@ -1035,31 +1019,42 @@
     <w:p>
       <w:pPr>
         <w:rPr>
-          <w:sz w:val="28"/>
-          <w:szCs w:val="28"/>
+          <w:sz w:val="24"/>
+          <w:szCs w:val="24"/>
         </w:rPr>
       </w:pPr>
     </w:p>
     <w:p>
       <w:pPr>
         <w:rPr>
-          <w:sz w:val="28"/>
-          <w:szCs w:val="28"/>
+          <w:sz w:val="24"/>
+          <w:szCs w:val="24"/>
         </w:rPr>
       </w:pPr>
-      <w:bookmarkStart w:id="0" w:name="_GoBack"/>
-      <w:bookmarkEnd w:id="0"/>
       <w:r>
         <w:rPr>
+          <w:sz w:val="24"/>
+          <w:szCs w:val="24"/>
+        </w:rPr>
+        <w:t>Formato incorrecto:</w:t>
+      </w:r>
+    </w:p>
+    <w:p>
+      <w:pPr>
+        <w:rPr>
+          <w:sz w:val="28"/>
+          <w:szCs w:val="28"/>
+        </w:rPr>
+      </w:pPr>
+      <w:r>
+        <w:rPr>
           <w:noProof/>
-          <w:sz w:val="28"/>
-          <w:szCs w:val="28"/>
         </w:rPr>
         <w:drawing>
-          <wp:inline distT="0" distB="0" distL="0" distR="0" wp14:anchorId="4290EF49" wp14:editId="6A1C6EC2">
-            <wp:extent cx="5322029" cy="2137719"/>
-            <wp:effectExtent l="0" t="0" r="0" b="0"/>
-            <wp:docPr id="3" name="Picture 3" descr="Analizar Gramatica"/>
+          <wp:inline distT="0" distB="0" distL="0" distR="0" wp14:anchorId="5EEBBC5A" wp14:editId="36C60416">
+            <wp:extent cx="2450001" cy="2565400"/>
+            <wp:effectExtent l="0" t="0" r="7620" b="6350"/>
+            <wp:docPr id="4" name="Picture 4"/>
             <wp:cNvGraphicFramePr>
               <a:graphicFrameLocks xmlns:a="http://schemas.openxmlformats.org/drawingml/2006/main" noChangeAspect="1"/>
             </wp:cNvGraphicFramePr>
@@ -1067,36 +1062,23 @@
               <a:graphicData uri="http://schemas.openxmlformats.org/drawingml/2006/picture">
                 <pic:pic xmlns:pic="http://schemas.openxmlformats.org/drawingml/2006/picture">
                   <pic:nvPicPr>
-                    <pic:cNvPr id="3" name="3E4727A.tmp"/>
+                    <pic:cNvPr id="1" name=""/>
                     <pic:cNvPicPr/>
                   </pic:nvPicPr>
-                  <pic:blipFill rotWithShape="1">
-                    <a:blip r:embed="rId6">
-                      <a:extLst>
-                        <a:ext uri="{28A0092B-C50C-407E-A947-70E740481C1C}">
-                          <a14:useLocalDpi xmlns:a14="http://schemas.microsoft.com/office/drawing/2010/main" val="0"/>
-                        </a:ext>
-                      </a:extLst>
-                    </a:blip>
-                    <a:srcRect r="33654" b="35135"/>
-                    <a:stretch/>
+                  <pic:blipFill>
+                    <a:blip r:embed="rId6"/>
+                    <a:stretch>
+                      <a:fillRect/>
+                    </a:stretch>
                   </pic:blipFill>
-                  <pic:spPr bwMode="auto">
+                  <pic:spPr>
                     <a:xfrm>
                       <a:off x="0" y="0"/>
-                      <a:ext cx="5342302" cy="2145862"/>
+                      <a:ext cx="2458629" cy="2574434"/>
                     </a:xfrm>
                     <a:prstGeom prst="rect">
                       <a:avLst/>
                     </a:prstGeom>
-                    <a:ln>
-                      <a:noFill/>
-                    </a:ln>
-                    <a:extLst>
-                      <a:ext uri="{53640926-AAD7-44D8-BBD7-CCE9431645EC}">
-                        <a14:shadowObscured xmlns:a14="http://schemas.microsoft.com/office/drawing/2010/main"/>
-                      </a:ext>
-                    </a:extLst>
                   </pic:spPr>
                 </pic:pic>
               </a:graphicData>
@@ -1104,6 +1086,251 @@
           </wp:inline>
         </w:drawing>
       </w:r>
+    </w:p>
+    <w:p>
+      <w:pPr>
+        <w:rPr>
+          <w:sz w:val="24"/>
+          <w:szCs w:val="24"/>
+        </w:rPr>
+      </w:pPr>
+      <w:r>
+        <w:rPr>
+          <w:sz w:val="24"/>
+          <w:szCs w:val="24"/>
+        </w:rPr>
+        <w:t>Formato correcto:</w:t>
+      </w:r>
+    </w:p>
+    <w:p>
+      <w:pPr>
+        <w:rPr>
+          <w:sz w:val="28"/>
+          <w:szCs w:val="28"/>
+        </w:rPr>
+      </w:pPr>
+      <w:r>
+        <w:rPr>
+          <w:noProof/>
+        </w:rPr>
+        <w:drawing>
+          <wp:inline distT="0" distB="0" distL="0" distR="0" wp14:anchorId="0A9C7B53" wp14:editId="7487E293">
+            <wp:extent cx="2284842" cy="2463800"/>
+            <wp:effectExtent l="0" t="0" r="1270" b="0"/>
+            <wp:docPr id="5" name="Picture 5"/>
+            <wp:cNvGraphicFramePr>
+              <a:graphicFrameLocks xmlns:a="http://schemas.openxmlformats.org/drawingml/2006/main" noChangeAspect="1"/>
+            </wp:cNvGraphicFramePr>
+            <a:graphic xmlns:a="http://schemas.openxmlformats.org/drawingml/2006/main">
+              <a:graphicData uri="http://schemas.openxmlformats.org/drawingml/2006/picture">
+                <pic:pic xmlns:pic="http://schemas.openxmlformats.org/drawingml/2006/picture">
+                  <pic:nvPicPr>
+                    <pic:cNvPr id="1" name=""/>
+                    <pic:cNvPicPr/>
+                  </pic:nvPicPr>
+                  <pic:blipFill>
+                    <a:blip r:embed="rId7"/>
+                    <a:stretch>
+                      <a:fillRect/>
+                    </a:stretch>
+                  </pic:blipFill>
+                  <pic:spPr>
+                    <a:xfrm>
+                      <a:off x="0" y="0"/>
+                      <a:ext cx="2288328" cy="2467559"/>
+                    </a:xfrm>
+                    <a:prstGeom prst="rect">
+                      <a:avLst/>
+                    </a:prstGeom>
+                  </pic:spPr>
+                </pic:pic>
+              </a:graphicData>
+            </a:graphic>
+          </wp:inline>
+        </w:drawing>
+      </w:r>
+    </w:p>
+    <w:p>
+      <w:pPr>
+        <w:rPr>
+          <w:sz w:val="28"/>
+          <w:szCs w:val="28"/>
+        </w:rPr>
+      </w:pPr>
+      <w:r>
+        <w:rPr>
+          <w:sz w:val="28"/>
+          <w:szCs w:val="28"/>
+        </w:rPr>
+        <w:br w:type="page"/>
+      </w:r>
+    </w:p>
+    <w:p>
+      <w:pPr>
+        <w:rPr>
+          <w:sz w:val="28"/>
+          <w:szCs w:val="28"/>
+        </w:rPr>
+      </w:pPr>
+      <w:r>
+        <w:rPr>
+          <w:sz w:val="28"/>
+          <w:szCs w:val="28"/>
+        </w:rPr>
+        <w:lastRenderedPageBreak/>
+        <w:t>Si el formato es correcto, presione el botón “Detalles” para ver la información del algoritmo, finalmente, se mostrará la siguiente pantalla:</w:t>
+      </w:r>
+    </w:p>
+    <w:p>
+      <w:pPr>
+        <w:rPr>
+          <w:sz w:val="28"/>
+          <w:szCs w:val="28"/>
+        </w:rPr>
+      </w:pPr>
+    </w:p>
+    <w:p>
+      <w:pPr>
+        <w:rPr>
+          <w:sz w:val="28"/>
+          <w:szCs w:val="28"/>
+        </w:rPr>
+      </w:pPr>
+      <w:r>
+        <w:rPr>
+          <w:noProof/>
+        </w:rPr>
+        <w:drawing>
+          <wp:inline distT="0" distB="0" distL="0" distR="0" wp14:anchorId="60276D2D" wp14:editId="49796161">
+            <wp:extent cx="5575300" cy="2754889"/>
+            <wp:effectExtent l="0" t="0" r="6350" b="7620"/>
+            <wp:docPr id="6" name="Picture 6"/>
+            <wp:cNvGraphicFramePr>
+              <a:graphicFrameLocks xmlns:a="http://schemas.openxmlformats.org/drawingml/2006/main" noChangeAspect="1"/>
+            </wp:cNvGraphicFramePr>
+            <a:graphic xmlns:a="http://schemas.openxmlformats.org/drawingml/2006/main">
+              <a:graphicData uri="http://schemas.openxmlformats.org/drawingml/2006/picture">
+                <pic:pic xmlns:pic="http://schemas.openxmlformats.org/drawingml/2006/picture">
+                  <pic:nvPicPr>
+                    <pic:cNvPr id="1" name=""/>
+                    <pic:cNvPicPr/>
+                  </pic:nvPicPr>
+                  <pic:blipFill>
+                    <a:blip r:embed="rId8"/>
+                    <a:stretch>
+                      <a:fillRect/>
+                    </a:stretch>
+                  </pic:blipFill>
+                  <pic:spPr>
+                    <a:xfrm>
+                      <a:off x="0" y="0"/>
+                      <a:ext cx="5580617" cy="2757516"/>
+                    </a:xfrm>
+                    <a:prstGeom prst="rect">
+                      <a:avLst/>
+                    </a:prstGeom>
+                  </pic:spPr>
+                </pic:pic>
+              </a:graphicData>
+            </a:graphic>
+          </wp:inline>
+        </w:drawing>
+      </w:r>
+    </w:p>
+    <w:p>
+      <w:pPr>
+        <w:rPr>
+          <w:sz w:val="28"/>
+          <w:szCs w:val="28"/>
+        </w:rPr>
+      </w:pPr>
+    </w:p>
+    <w:p>
+      <w:pPr>
+        <w:rPr>
+          <w:sz w:val="28"/>
+          <w:szCs w:val="28"/>
+        </w:rPr>
+      </w:pPr>
+      <w:r>
+        <w:rPr>
+          <w:sz w:val="28"/>
+          <w:szCs w:val="28"/>
+        </w:rPr>
+        <w:t>Si desea ver con mayor detalle el árbol, presione el botón “Descargar” y podrá guardarlo en alguna ubicación dentro de la computadora:</w:t>
+      </w:r>
+    </w:p>
+    <w:p>
+      <w:pPr>
+        <w:rPr>
+          <w:sz w:val="28"/>
+          <w:szCs w:val="28"/>
+        </w:rPr>
+      </w:pPr>
+    </w:p>
+    <w:p>
+      <w:pPr>
+        <w:rPr>
+          <w:sz w:val="28"/>
+          <w:szCs w:val="28"/>
+        </w:rPr>
+      </w:pPr>
+      <w:r>
+        <w:rPr>
+          <w:noProof/>
+        </w:rPr>
+        <w:drawing>
+          <wp:inline distT="0" distB="0" distL="0" distR="0" wp14:anchorId="23866CE4" wp14:editId="7992D926">
+            <wp:extent cx="3981450" cy="2098769"/>
+            <wp:effectExtent l="0" t="0" r="0" b="0"/>
+            <wp:docPr id="7" name="Picture 7"/>
+            <wp:cNvGraphicFramePr>
+              <a:graphicFrameLocks xmlns:a="http://schemas.openxmlformats.org/drawingml/2006/main" noChangeAspect="1"/>
+            </wp:cNvGraphicFramePr>
+            <a:graphic xmlns:a="http://schemas.openxmlformats.org/drawingml/2006/main">
+              <a:graphicData uri="http://schemas.openxmlformats.org/drawingml/2006/picture">
+                <pic:pic xmlns:pic="http://schemas.openxmlformats.org/drawingml/2006/picture">
+                  <pic:nvPicPr>
+                    <pic:cNvPr id="1" name=""/>
+                    <pic:cNvPicPr/>
+                  </pic:nvPicPr>
+                  <pic:blipFill>
+                    <a:blip r:embed="rId9"/>
+                    <a:stretch>
+                      <a:fillRect/>
+                    </a:stretch>
+                  </pic:blipFill>
+                  <pic:spPr>
+                    <a:xfrm>
+                      <a:off x="0" y="0"/>
+                      <a:ext cx="3987220" cy="2101811"/>
+                    </a:xfrm>
+                    <a:prstGeom prst="rect">
+                      <a:avLst/>
+                    </a:prstGeom>
+                  </pic:spPr>
+                </pic:pic>
+              </a:graphicData>
+            </a:graphic>
+          </wp:inline>
+        </w:drawing>
+      </w:r>
+    </w:p>
+    <w:p>
+      <w:pPr>
+        <w:rPr>
+          <w:sz w:val="28"/>
+          <w:szCs w:val="28"/>
+        </w:rPr>
+      </w:pPr>
+    </w:p>
+    <w:p>
+      <w:pPr>
+        <w:rPr>
+          <w:sz w:val="28"/>
+          <w:szCs w:val="28"/>
+        </w:rPr>
+      </w:pPr>
     </w:p>
     <w:sectPr>
       <w:pgSz w:w="12240" w:h="15840"/>

</xml_diff>